<commit_message>
Adding Practice Project 4
</commit_message>
<xml_diff>
--- a/Phase2/Practice Projects/p4_ProductDetails/Screenshots.docx
+++ b/Phase2/Practice Projects/p4_ProductDetails/Screenshots.docx
@@ -57,7 +57,7 @@
           <w:sz w:val="36"/>
           <w:szCs w:val="36"/>
         </w:rPr>
-        <w:t>II</w:t>
+        <w:t>V</w:t>
       </w:r>
     </w:p>
     <w:p>
@@ -77,7 +77,7 @@
           <w:sz w:val="36"/>
           <w:szCs w:val="36"/>
         </w:rPr>
-        <w:t>Add New Product</w:t>
+        <w:t>Product Details</w:t>
       </w:r>
     </w:p>
     <w:p>
@@ -164,6 +164,33 @@
           <w:sz w:val="24"/>
           <w:szCs w:val="24"/>
         </w:rPr>
+        <w:t>Output:</w:t>
+      </w:r>
+    </w:p>
+    <w:p>
+      <w:pPr>
+        <w:pStyle w:val="ListParagraph"/>
+        <w:jc w:val="both"/>
+        <w:rPr>
+          <w:sz w:val="24"/>
+          <w:szCs w:val="24"/>
+        </w:rPr>
+      </w:pPr>
+    </w:p>
+    <w:p>
+      <w:pPr>
+        <w:pStyle w:val="ListParagraph"/>
+        <w:jc w:val="both"/>
+        <w:rPr>
+          <w:sz w:val="24"/>
+          <w:szCs w:val="24"/>
+        </w:rPr>
+      </w:pPr>
+      <w:r>
+        <w:rPr>
+          <w:sz w:val="24"/>
+          <w:szCs w:val="24"/>
+        </w:rPr>
         <w:t xml:space="preserve">Index </w:t>
       </w:r>
       <w:proofErr w:type="spellStart"/>
@@ -209,10 +236,10 @@
           <w:szCs w:val="24"/>
         </w:rPr>
         <w:drawing>
-          <wp:inline distT="0" distB="0" distL="0" distR="0" wp14:anchorId="6B611C9D" wp14:editId="0793A47B">
+          <wp:inline distT="0" distB="0" distL="0" distR="0" wp14:anchorId="292D9D69" wp14:editId="55FC88BB">
             <wp:extent cx="6645910" cy="3534410"/>
             <wp:effectExtent l="0" t="0" r="2540" b="8890"/>
-            <wp:docPr id="3" name="Picture 3"/>
+            <wp:docPr id="1" name="Picture 1"/>
             <wp:cNvGraphicFramePr>
               <a:graphicFrameLocks xmlns:a="http://schemas.openxmlformats.org/drawingml/2006/main" noChangeAspect="1"/>
             </wp:cNvGraphicFramePr>
@@ -220,7 +247,7 @@
               <a:graphicData uri="http://schemas.openxmlformats.org/drawingml/2006/picture">
                 <pic:pic xmlns:pic="http://schemas.openxmlformats.org/drawingml/2006/picture">
                   <pic:nvPicPr>
-                    <pic:cNvPr id="3" name="Picture 3"/>
+                    <pic:cNvPr id="1" name="Picture 1"/>
                     <pic:cNvPicPr/>
                   </pic:nvPicPr>
                   <pic:blipFill>
@@ -280,6 +307,193 @@
           <w:szCs w:val="24"/>
         </w:rPr>
       </w:pPr>
+    </w:p>
+    <w:p>
+      <w:pPr>
+        <w:pStyle w:val="ListParagraph"/>
+        <w:jc w:val="both"/>
+        <w:rPr>
+          <w:sz w:val="24"/>
+          <w:szCs w:val="24"/>
+        </w:rPr>
+      </w:pPr>
+    </w:p>
+    <w:p>
+      <w:pPr>
+        <w:pStyle w:val="ListParagraph"/>
+        <w:jc w:val="both"/>
+        <w:rPr>
+          <w:sz w:val="24"/>
+          <w:szCs w:val="24"/>
+        </w:rPr>
+      </w:pPr>
+    </w:p>
+    <w:p>
+      <w:pPr>
+        <w:pStyle w:val="ListParagraph"/>
+        <w:jc w:val="both"/>
+        <w:rPr>
+          <w:sz w:val="24"/>
+          <w:szCs w:val="24"/>
+        </w:rPr>
+      </w:pPr>
+    </w:p>
+    <w:p>
+      <w:pPr>
+        <w:pStyle w:val="ListParagraph"/>
+        <w:jc w:val="both"/>
+        <w:rPr>
+          <w:sz w:val="24"/>
+          <w:szCs w:val="24"/>
+        </w:rPr>
+      </w:pPr>
+    </w:p>
+    <w:p>
+      <w:pPr>
+        <w:pStyle w:val="ListParagraph"/>
+        <w:jc w:val="both"/>
+        <w:rPr>
+          <w:sz w:val="24"/>
+          <w:szCs w:val="24"/>
+        </w:rPr>
+      </w:pPr>
+    </w:p>
+    <w:p>
+      <w:pPr>
+        <w:pStyle w:val="ListParagraph"/>
+        <w:jc w:val="both"/>
+        <w:rPr>
+          <w:sz w:val="24"/>
+          <w:szCs w:val="24"/>
+        </w:rPr>
+      </w:pPr>
+    </w:p>
+    <w:p>
+      <w:pPr>
+        <w:pStyle w:val="ListParagraph"/>
+        <w:jc w:val="both"/>
+        <w:rPr>
+          <w:sz w:val="24"/>
+          <w:szCs w:val="24"/>
+        </w:rPr>
+      </w:pPr>
+    </w:p>
+    <w:p>
+      <w:pPr>
+        <w:pStyle w:val="ListParagraph"/>
+        <w:jc w:val="both"/>
+        <w:rPr>
+          <w:sz w:val="24"/>
+          <w:szCs w:val="24"/>
+        </w:rPr>
+      </w:pPr>
+    </w:p>
+    <w:p>
+      <w:pPr>
+        <w:pStyle w:val="ListParagraph"/>
+        <w:jc w:val="both"/>
+        <w:rPr>
+          <w:sz w:val="24"/>
+          <w:szCs w:val="24"/>
+        </w:rPr>
+      </w:pPr>
+    </w:p>
+    <w:p>
+      <w:pPr>
+        <w:pStyle w:val="ListParagraph"/>
+        <w:jc w:val="both"/>
+        <w:rPr>
+          <w:sz w:val="24"/>
+          <w:szCs w:val="24"/>
+        </w:rPr>
+      </w:pPr>
+    </w:p>
+    <w:p>
+      <w:pPr>
+        <w:pStyle w:val="ListParagraph"/>
+        <w:jc w:val="both"/>
+        <w:rPr>
+          <w:sz w:val="24"/>
+          <w:szCs w:val="24"/>
+        </w:rPr>
+      </w:pPr>
+    </w:p>
+    <w:p>
+      <w:pPr>
+        <w:pStyle w:val="ListParagraph"/>
+        <w:jc w:val="both"/>
+        <w:rPr>
+          <w:sz w:val="24"/>
+          <w:szCs w:val="24"/>
+        </w:rPr>
+      </w:pPr>
+    </w:p>
+    <w:p>
+      <w:pPr>
+        <w:pStyle w:val="ListParagraph"/>
+        <w:jc w:val="both"/>
+        <w:rPr>
+          <w:sz w:val="24"/>
+          <w:szCs w:val="24"/>
+        </w:rPr>
+      </w:pPr>
+    </w:p>
+    <w:p>
+      <w:pPr>
+        <w:pStyle w:val="ListParagraph"/>
+        <w:jc w:val="both"/>
+        <w:rPr>
+          <w:sz w:val="24"/>
+          <w:szCs w:val="24"/>
+        </w:rPr>
+      </w:pPr>
+    </w:p>
+    <w:p>
+      <w:pPr>
+        <w:pStyle w:val="ListParagraph"/>
+        <w:jc w:val="both"/>
+        <w:rPr>
+          <w:sz w:val="24"/>
+          <w:szCs w:val="24"/>
+        </w:rPr>
+      </w:pPr>
+    </w:p>
+    <w:p>
+      <w:pPr>
+        <w:pStyle w:val="ListParagraph"/>
+        <w:jc w:val="both"/>
+        <w:rPr>
+          <w:sz w:val="24"/>
+          <w:szCs w:val="24"/>
+        </w:rPr>
+      </w:pPr>
+      <w:r>
+        <w:rPr>
+          <w:sz w:val="24"/>
+          <w:szCs w:val="24"/>
+        </w:rPr>
+        <w:lastRenderedPageBreak/>
+        <w:t xml:space="preserve">Display </w:t>
+      </w:r>
+      <w:proofErr w:type="spellStart"/>
+      <w:r>
+        <w:rPr>
+          <w:sz w:val="24"/>
+          <w:szCs w:val="24"/>
+        </w:rPr>
+        <w:t>Jsp</w:t>
+      </w:r>
+      <w:proofErr w:type="spellEnd"/>
+    </w:p>
+    <w:p>
+      <w:pPr>
+        <w:pStyle w:val="ListParagraph"/>
+        <w:jc w:val="both"/>
+        <w:rPr>
+          <w:sz w:val="24"/>
+          <w:szCs w:val="24"/>
+        </w:rPr>
+      </w:pPr>
       <w:r>
         <w:rPr>
           <w:sz w:val="24"/>
@@ -313,10 +527,10 @@
           <w:szCs w:val="24"/>
         </w:rPr>
         <w:drawing>
-          <wp:inline distT="0" distB="0" distL="0" distR="0" wp14:anchorId="4619B676" wp14:editId="6379940C">
-            <wp:extent cx="6645910" cy="3074670"/>
-            <wp:effectExtent l="0" t="0" r="2540" b="0"/>
-            <wp:docPr id="4" name="Picture 4"/>
+          <wp:inline distT="0" distB="0" distL="0" distR="0" wp14:anchorId="541641A1" wp14:editId="74E09334">
+            <wp:extent cx="6645910" cy="3482340"/>
+            <wp:effectExtent l="0" t="0" r="2540" b="3810"/>
+            <wp:docPr id="6" name="Picture 6"/>
             <wp:cNvGraphicFramePr>
               <a:graphicFrameLocks xmlns:a="http://schemas.openxmlformats.org/drawingml/2006/main" noChangeAspect="1"/>
             </wp:cNvGraphicFramePr>
@@ -324,7 +538,7 @@
               <a:graphicData uri="http://schemas.openxmlformats.org/drawingml/2006/picture">
                 <pic:pic xmlns:pic="http://schemas.openxmlformats.org/drawingml/2006/picture">
                   <pic:nvPicPr>
-                    <pic:cNvPr id="4" name="Picture 4"/>
+                    <pic:cNvPr id="6" name="Picture 6"/>
                     <pic:cNvPicPr/>
                   </pic:nvPicPr>
                   <pic:blipFill>
@@ -342,7 +556,7 @@
                   <pic:spPr>
                     <a:xfrm>
                       <a:off x="0" y="0"/>
-                      <a:ext cx="6645910" cy="3074670"/>
+                      <a:ext cx="6645910" cy="3482340"/>
                     </a:xfrm>
                     <a:prstGeom prst="rect">
                       <a:avLst/>
@@ -375,95 +589,267 @@
     </w:p>
     <w:p>
       <w:pPr>
-        <w:pStyle w:val="ListParagraph"/>
-        <w:rPr>
-          <w:sz w:val="24"/>
-          <w:szCs w:val="24"/>
-        </w:rPr>
-      </w:pPr>
-    </w:p>
-    <w:p>
-      <w:pPr>
-        <w:pStyle w:val="ListParagraph"/>
-        <w:rPr>
-          <w:sz w:val="24"/>
-          <w:szCs w:val="24"/>
-        </w:rPr>
-      </w:pPr>
-    </w:p>
-    <w:p>
-      <w:pPr>
-        <w:pStyle w:val="ListParagraph"/>
-        <w:rPr>
-          <w:sz w:val="24"/>
-          <w:szCs w:val="24"/>
-        </w:rPr>
-      </w:pPr>
-    </w:p>
-    <w:p>
-      <w:pPr>
-        <w:pStyle w:val="ListParagraph"/>
-        <w:rPr>
-          <w:sz w:val="24"/>
-          <w:szCs w:val="24"/>
-        </w:rPr>
-      </w:pPr>
-    </w:p>
-    <w:p>
-      <w:pPr>
-        <w:pStyle w:val="ListParagraph"/>
-        <w:rPr>
-          <w:sz w:val="24"/>
-          <w:szCs w:val="24"/>
-        </w:rPr>
-      </w:pPr>
-    </w:p>
-    <w:p>
-      <w:pPr>
-        <w:pStyle w:val="ListParagraph"/>
-        <w:rPr>
-          <w:sz w:val="24"/>
-          <w:szCs w:val="24"/>
-        </w:rPr>
-      </w:pPr>
-    </w:p>
-    <w:p>
-      <w:pPr>
-        <w:pStyle w:val="ListParagraph"/>
-        <w:rPr>
-          <w:sz w:val="24"/>
-          <w:szCs w:val="24"/>
-        </w:rPr>
-      </w:pPr>
-    </w:p>
-    <w:p>
-      <w:pPr>
-        <w:pStyle w:val="ListParagraph"/>
-        <w:rPr>
-          <w:sz w:val="24"/>
-          <w:szCs w:val="24"/>
-        </w:rPr>
-      </w:pPr>
-      <w:r>
-        <w:rPr>
-          <w:sz w:val="24"/>
-          <w:szCs w:val="24"/>
-        </w:rPr>
-        <w:t>Output 2:</w:t>
-      </w:r>
-    </w:p>
-    <w:p>
-      <w:pPr>
-        <w:pStyle w:val="ListParagraph"/>
-        <w:rPr>
-          <w:sz w:val="24"/>
-          <w:szCs w:val="24"/>
-        </w:rPr>
-      </w:pPr>
-    </w:p>
-    <w:p>
-      <w:pPr>
-        <w:pStyle w:val="ListParagraph"/>
+        <w:rPr>
+          <w:sz w:val="24"/>
+          <w:szCs w:val="24"/>
+        </w:rPr>
+      </w:pPr>
+    </w:p>
+    <w:p>
+      <w:pPr>
+        <w:pStyle w:val="ListParagraph"/>
+        <w:rPr>
+          <w:sz w:val="24"/>
+          <w:szCs w:val="24"/>
+        </w:rPr>
+      </w:pPr>
+    </w:p>
+    <w:p>
+      <w:pPr>
+        <w:pStyle w:val="ListParagraph"/>
+        <w:rPr>
+          <w:sz w:val="24"/>
+          <w:szCs w:val="24"/>
+        </w:rPr>
+      </w:pPr>
+    </w:p>
+    <w:p>
+      <w:pPr>
+        <w:pStyle w:val="ListParagraph"/>
+        <w:rPr>
+          <w:sz w:val="24"/>
+          <w:szCs w:val="24"/>
+        </w:rPr>
+      </w:pPr>
+    </w:p>
+    <w:p>
+      <w:pPr>
+        <w:pStyle w:val="ListParagraph"/>
+        <w:rPr>
+          <w:sz w:val="24"/>
+          <w:szCs w:val="24"/>
+        </w:rPr>
+      </w:pPr>
+    </w:p>
+    <w:p>
+      <w:pPr>
+        <w:pStyle w:val="ListParagraph"/>
+        <w:rPr>
+          <w:sz w:val="24"/>
+          <w:szCs w:val="24"/>
+        </w:rPr>
+      </w:pPr>
+    </w:p>
+    <w:p>
+      <w:pPr>
+        <w:pStyle w:val="ListParagraph"/>
+        <w:rPr>
+          <w:sz w:val="24"/>
+          <w:szCs w:val="24"/>
+        </w:rPr>
+      </w:pPr>
+    </w:p>
+    <w:p>
+      <w:pPr>
+        <w:pStyle w:val="ListParagraph"/>
+        <w:rPr>
+          <w:sz w:val="24"/>
+          <w:szCs w:val="24"/>
+        </w:rPr>
+      </w:pPr>
+    </w:p>
+    <w:p>
+      <w:pPr>
+        <w:pStyle w:val="ListParagraph"/>
+        <w:rPr>
+          <w:sz w:val="24"/>
+          <w:szCs w:val="24"/>
+        </w:rPr>
+      </w:pPr>
+    </w:p>
+    <w:p>
+      <w:pPr>
+        <w:pStyle w:val="ListParagraph"/>
+        <w:rPr>
+          <w:sz w:val="24"/>
+          <w:szCs w:val="24"/>
+        </w:rPr>
+      </w:pPr>
+    </w:p>
+    <w:p>
+      <w:pPr>
+        <w:pStyle w:val="ListParagraph"/>
+        <w:rPr>
+          <w:sz w:val="24"/>
+          <w:szCs w:val="24"/>
+        </w:rPr>
+      </w:pPr>
+    </w:p>
+    <w:p>
+      <w:pPr>
+        <w:pStyle w:val="ListParagraph"/>
+        <w:rPr>
+          <w:sz w:val="24"/>
+          <w:szCs w:val="24"/>
+        </w:rPr>
+      </w:pPr>
+    </w:p>
+    <w:p>
+      <w:pPr>
+        <w:pStyle w:val="ListParagraph"/>
+        <w:rPr>
+          <w:sz w:val="24"/>
+          <w:szCs w:val="24"/>
+        </w:rPr>
+      </w:pPr>
+    </w:p>
+    <w:p>
+      <w:pPr>
+        <w:pStyle w:val="ListParagraph"/>
+        <w:rPr>
+          <w:sz w:val="24"/>
+          <w:szCs w:val="24"/>
+        </w:rPr>
+      </w:pPr>
+    </w:p>
+    <w:p>
+      <w:pPr>
+        <w:pStyle w:val="ListParagraph"/>
+        <w:rPr>
+          <w:sz w:val="24"/>
+          <w:szCs w:val="24"/>
+        </w:rPr>
+      </w:pPr>
+    </w:p>
+    <w:p>
+      <w:pPr>
+        <w:pStyle w:val="ListParagraph"/>
+        <w:rPr>
+          <w:sz w:val="24"/>
+          <w:szCs w:val="24"/>
+        </w:rPr>
+      </w:pPr>
+    </w:p>
+    <w:p>
+      <w:pPr>
+        <w:pStyle w:val="ListParagraph"/>
+        <w:rPr>
+          <w:sz w:val="24"/>
+          <w:szCs w:val="24"/>
+        </w:rPr>
+      </w:pPr>
+    </w:p>
+    <w:p>
+      <w:pPr>
+        <w:pStyle w:val="ListParagraph"/>
+        <w:rPr>
+          <w:sz w:val="24"/>
+          <w:szCs w:val="24"/>
+        </w:rPr>
+      </w:pPr>
+    </w:p>
+    <w:p>
+      <w:pPr>
+        <w:pStyle w:val="ListParagraph"/>
+        <w:rPr>
+          <w:sz w:val="24"/>
+          <w:szCs w:val="24"/>
+        </w:rPr>
+      </w:pPr>
+    </w:p>
+    <w:p>
+      <w:pPr>
+        <w:pStyle w:val="ListParagraph"/>
+        <w:rPr>
+          <w:sz w:val="24"/>
+          <w:szCs w:val="24"/>
+        </w:rPr>
+      </w:pPr>
+    </w:p>
+    <w:p>
+      <w:pPr>
+        <w:pStyle w:val="ListParagraph"/>
+        <w:rPr>
+          <w:sz w:val="24"/>
+          <w:szCs w:val="24"/>
+        </w:rPr>
+      </w:pPr>
+    </w:p>
+    <w:p>
+      <w:pPr>
+        <w:pStyle w:val="ListParagraph"/>
+        <w:rPr>
+          <w:sz w:val="24"/>
+          <w:szCs w:val="24"/>
+        </w:rPr>
+      </w:pPr>
+    </w:p>
+    <w:p>
+      <w:pPr>
+        <w:pStyle w:val="ListParagraph"/>
+        <w:rPr>
+          <w:sz w:val="24"/>
+          <w:szCs w:val="24"/>
+        </w:rPr>
+      </w:pPr>
+    </w:p>
+    <w:p>
+      <w:pPr>
+        <w:pStyle w:val="ListParagraph"/>
+        <w:rPr>
+          <w:sz w:val="24"/>
+          <w:szCs w:val="24"/>
+        </w:rPr>
+      </w:pPr>
+    </w:p>
+    <w:p>
+      <w:pPr>
+        <w:pStyle w:val="ListParagraph"/>
+        <w:rPr>
+          <w:sz w:val="24"/>
+          <w:szCs w:val="24"/>
+        </w:rPr>
+      </w:pPr>
+    </w:p>
+    <w:p>
+      <w:pPr>
+        <w:pStyle w:val="ListParagraph"/>
+        <w:rPr>
+          <w:sz w:val="24"/>
+          <w:szCs w:val="24"/>
+        </w:rPr>
+      </w:pPr>
+    </w:p>
+    <w:p>
+      <w:pPr>
+        <w:pStyle w:val="ListParagraph"/>
+        <w:rPr>
+          <w:sz w:val="24"/>
+          <w:szCs w:val="24"/>
+        </w:rPr>
+      </w:pPr>
+      <w:r>
+        <w:rPr>
+          <w:sz w:val="24"/>
+          <w:szCs w:val="24"/>
+        </w:rPr>
+        <w:lastRenderedPageBreak/>
+        <w:t>Git:</w:t>
+      </w:r>
+    </w:p>
+    <w:p>
+      <w:pPr>
+        <w:pStyle w:val="ListParagraph"/>
+        <w:rPr>
+          <w:sz w:val="24"/>
+          <w:szCs w:val="24"/>
+        </w:rPr>
+      </w:pPr>
+    </w:p>
+    <w:p>
+      <w:pPr>
+        <w:pStyle w:val="ListParagraph"/>
+        <w:ind w:left="0"/>
         <w:rPr>
           <w:sz w:val="24"/>
           <w:szCs w:val="24"/>
@@ -476,10 +862,10 @@
           <w:szCs w:val="24"/>
         </w:rPr>
         <w:drawing>
-          <wp:inline distT="0" distB="0" distL="0" distR="0" wp14:anchorId="4A317FA1" wp14:editId="67FA1336">
-            <wp:extent cx="6645910" cy="3087370"/>
-            <wp:effectExtent l="0" t="0" r="2540" b="0"/>
-            <wp:docPr id="5" name="Picture 5"/>
+          <wp:inline distT="0" distB="0" distL="0" distR="0" wp14:anchorId="667C2A4C" wp14:editId="446FA1EA">
+            <wp:extent cx="6645910" cy="7040245"/>
+            <wp:effectExtent l="0" t="0" r="2540" b="8255"/>
+            <wp:docPr id="3" name="Picture 3"/>
             <wp:cNvGraphicFramePr>
               <a:graphicFrameLocks xmlns:a="http://schemas.openxmlformats.org/drawingml/2006/main" noChangeAspect="1"/>
             </wp:cNvGraphicFramePr>
@@ -487,11 +873,11 @@
               <a:graphicData uri="http://schemas.openxmlformats.org/drawingml/2006/picture">
                 <pic:pic xmlns:pic="http://schemas.openxmlformats.org/drawingml/2006/picture">
                   <pic:nvPicPr>
-                    <pic:cNvPr id="5" name="Picture 5"/>
+                    <pic:cNvPr id="3" name="Picture 3"/>
                     <pic:cNvPicPr/>
                   </pic:nvPicPr>
                   <pic:blipFill>
-                    <a:blip r:embed="rId7" cstate="print">
+                    <a:blip r:embed="rId7">
                       <a:extLst>
                         <a:ext uri="{28A0092B-C50C-407E-A947-70E740481C1C}">
                           <a14:useLocalDpi xmlns:a14="http://schemas.microsoft.com/office/drawing/2010/main" val="0"/>
@@ -505,7 +891,7 @@
                   <pic:spPr>
                     <a:xfrm>
                       <a:off x="0" y="0"/>
-                      <a:ext cx="6645910" cy="3087370"/>
+                      <a:ext cx="6645910" cy="7040245"/>
                     </a:xfrm>
                     <a:prstGeom prst="rect">
                       <a:avLst/>
@@ -517,280 +903,6 @@
           </wp:inline>
         </w:drawing>
       </w:r>
-    </w:p>
-    <w:p>
-      <w:pPr>
-        <w:pStyle w:val="ListParagraph"/>
-        <w:rPr>
-          <w:sz w:val="24"/>
-          <w:szCs w:val="24"/>
-        </w:rPr>
-      </w:pPr>
-    </w:p>
-    <w:p>
-      <w:pPr>
-        <w:pStyle w:val="ListParagraph"/>
-        <w:rPr>
-          <w:sz w:val="24"/>
-          <w:szCs w:val="24"/>
-        </w:rPr>
-      </w:pPr>
-    </w:p>
-    <w:p>
-      <w:pPr>
-        <w:pStyle w:val="ListParagraph"/>
-        <w:rPr>
-          <w:sz w:val="24"/>
-          <w:szCs w:val="24"/>
-        </w:rPr>
-      </w:pPr>
-    </w:p>
-    <w:p>
-      <w:pPr>
-        <w:pStyle w:val="ListParagraph"/>
-        <w:rPr>
-          <w:sz w:val="24"/>
-          <w:szCs w:val="24"/>
-        </w:rPr>
-      </w:pPr>
-    </w:p>
-    <w:p>
-      <w:pPr>
-        <w:pStyle w:val="ListParagraph"/>
-        <w:rPr>
-          <w:sz w:val="24"/>
-          <w:szCs w:val="24"/>
-        </w:rPr>
-      </w:pPr>
-    </w:p>
-    <w:p>
-      <w:pPr>
-        <w:pStyle w:val="ListParagraph"/>
-        <w:rPr>
-          <w:sz w:val="24"/>
-          <w:szCs w:val="24"/>
-        </w:rPr>
-      </w:pPr>
-    </w:p>
-    <w:p>
-      <w:pPr>
-        <w:pStyle w:val="ListParagraph"/>
-        <w:rPr>
-          <w:sz w:val="24"/>
-          <w:szCs w:val="24"/>
-        </w:rPr>
-      </w:pPr>
-    </w:p>
-    <w:p>
-      <w:pPr>
-        <w:pStyle w:val="ListParagraph"/>
-        <w:rPr>
-          <w:sz w:val="24"/>
-          <w:szCs w:val="24"/>
-        </w:rPr>
-      </w:pPr>
-    </w:p>
-    <w:p>
-      <w:pPr>
-        <w:pStyle w:val="ListParagraph"/>
-        <w:rPr>
-          <w:sz w:val="24"/>
-          <w:szCs w:val="24"/>
-        </w:rPr>
-      </w:pPr>
-    </w:p>
-    <w:p>
-      <w:pPr>
-        <w:pStyle w:val="ListParagraph"/>
-        <w:rPr>
-          <w:sz w:val="24"/>
-          <w:szCs w:val="24"/>
-        </w:rPr>
-      </w:pPr>
-    </w:p>
-    <w:p>
-      <w:pPr>
-        <w:pStyle w:val="ListParagraph"/>
-        <w:rPr>
-          <w:sz w:val="24"/>
-          <w:szCs w:val="24"/>
-        </w:rPr>
-      </w:pPr>
-    </w:p>
-    <w:p>
-      <w:pPr>
-        <w:pStyle w:val="ListParagraph"/>
-        <w:rPr>
-          <w:sz w:val="24"/>
-          <w:szCs w:val="24"/>
-        </w:rPr>
-      </w:pPr>
-    </w:p>
-    <w:p>
-      <w:pPr>
-        <w:pStyle w:val="ListParagraph"/>
-        <w:rPr>
-          <w:sz w:val="24"/>
-          <w:szCs w:val="24"/>
-        </w:rPr>
-      </w:pPr>
-    </w:p>
-    <w:p>
-      <w:pPr>
-        <w:rPr>
-          <w:sz w:val="24"/>
-          <w:szCs w:val="24"/>
-        </w:rPr>
-      </w:pPr>
-    </w:p>
-    <w:p>
-      <w:pPr>
-        <w:rPr>
-          <w:sz w:val="24"/>
-          <w:szCs w:val="24"/>
-        </w:rPr>
-      </w:pPr>
-    </w:p>
-    <w:p>
-      <w:pPr>
-        <w:rPr>
-          <w:sz w:val="24"/>
-          <w:szCs w:val="24"/>
-        </w:rPr>
-      </w:pPr>
-    </w:p>
-    <w:p>
-      <w:pPr>
-        <w:rPr>
-          <w:sz w:val="24"/>
-          <w:szCs w:val="24"/>
-        </w:rPr>
-      </w:pPr>
-    </w:p>
-    <w:p>
-      <w:pPr>
-        <w:rPr>
-          <w:sz w:val="24"/>
-          <w:szCs w:val="24"/>
-        </w:rPr>
-      </w:pPr>
-    </w:p>
-    <w:p>
-      <w:pPr>
-        <w:rPr>
-          <w:sz w:val="24"/>
-          <w:szCs w:val="24"/>
-        </w:rPr>
-      </w:pPr>
-    </w:p>
-    <w:p>
-      <w:pPr>
-        <w:rPr>
-          <w:sz w:val="24"/>
-          <w:szCs w:val="24"/>
-        </w:rPr>
-      </w:pPr>
-    </w:p>
-    <w:p>
-      <w:pPr>
-        <w:pStyle w:val="ListParagraph"/>
-        <w:rPr>
-          <w:sz w:val="24"/>
-          <w:szCs w:val="24"/>
-        </w:rPr>
-      </w:pPr>
-      <w:r>
-        <w:rPr>
-          <w:sz w:val="24"/>
-          <w:szCs w:val="24"/>
-        </w:rPr>
-        <w:lastRenderedPageBreak/>
-        <w:t>Git:</w:t>
-      </w:r>
-    </w:p>
-    <w:p>
-      <w:pPr>
-        <w:pStyle w:val="ListParagraph"/>
-        <w:rPr>
-          <w:sz w:val="24"/>
-          <w:szCs w:val="24"/>
-        </w:rPr>
-      </w:pPr>
-    </w:p>
-    <w:p>
-      <w:pPr>
-        <w:pStyle w:val="ListParagraph"/>
-        <w:rPr>
-          <w:sz w:val="24"/>
-          <w:szCs w:val="24"/>
-        </w:rPr>
-      </w:pPr>
-      <w:r>
-        <w:rPr>
-          <w:noProof/>
-          <w:sz w:val="24"/>
-          <w:szCs w:val="24"/>
-        </w:rPr>
-        <w:drawing>
-          <wp:inline distT="0" distB="0" distL="0" distR="0" wp14:anchorId="4B7EFA00" wp14:editId="5ED6FCF4">
-            <wp:extent cx="6645910" cy="7072630"/>
-            <wp:effectExtent l="0" t="0" r="2540" b="0"/>
-            <wp:docPr id="2" name="Picture 2"/>
-            <wp:cNvGraphicFramePr>
-              <a:graphicFrameLocks xmlns:a="http://schemas.openxmlformats.org/drawingml/2006/main" noChangeAspect="1"/>
-            </wp:cNvGraphicFramePr>
-            <a:graphic xmlns:a="http://schemas.openxmlformats.org/drawingml/2006/main">
-              <a:graphicData uri="http://schemas.openxmlformats.org/drawingml/2006/picture">
-                <pic:pic xmlns:pic="http://schemas.openxmlformats.org/drawingml/2006/picture">
-                  <pic:nvPicPr>
-                    <pic:cNvPr id="2" name="Picture 2"/>
-                    <pic:cNvPicPr/>
-                  </pic:nvPicPr>
-                  <pic:blipFill>
-                    <a:blip r:embed="rId8">
-                      <a:extLst>
-                        <a:ext uri="{28A0092B-C50C-407E-A947-70E740481C1C}">
-                          <a14:useLocalDpi xmlns:a14="http://schemas.microsoft.com/office/drawing/2010/main" val="0"/>
-                        </a:ext>
-                      </a:extLst>
-                    </a:blip>
-                    <a:stretch>
-                      <a:fillRect/>
-                    </a:stretch>
-                  </pic:blipFill>
-                  <pic:spPr>
-                    <a:xfrm>
-                      <a:off x="0" y="0"/>
-                      <a:ext cx="6645910" cy="7072630"/>
-                    </a:xfrm>
-                    <a:prstGeom prst="rect">
-                      <a:avLst/>
-                    </a:prstGeom>
-                  </pic:spPr>
-                </pic:pic>
-              </a:graphicData>
-            </a:graphic>
-          </wp:inline>
-        </w:drawing>
-      </w:r>
-    </w:p>
-    <w:p>
-      <w:pPr>
-        <w:pStyle w:val="ListParagraph"/>
-        <w:rPr>
-          <w:sz w:val="24"/>
-          <w:szCs w:val="24"/>
-        </w:rPr>
-      </w:pPr>
-    </w:p>
-    <w:p>
-      <w:pPr>
-        <w:pStyle w:val="ListParagraph"/>
-        <w:rPr>
-          <w:sz w:val="24"/>
-          <w:szCs w:val="24"/>
-        </w:rPr>
-      </w:pPr>
     </w:p>
     <w:p>
       <w:pPr>

</xml_diff>